<commit_message>
client branch merge 이후 파일 경로 수정
</commit_message>
<xml_diff>
--- a/작업일지/고윤범/고윤범_작업일지_01.09~01.15.docx
+++ b/작업일지/고윤범/고윤범_작업일지_01.09~01.15.docx
@@ -301,7 +301,7 @@
             <w:pPr>
               <w:spacing w:line="240" w:lineRule="auto"/>
               <w:rPr>
-                <w:rFonts w:ascii="Segoe UI" w:hAnsi="Segoe UI" w:cs="Segoe UI" w:hint="eastAsia"/>
+                <w:rFonts w:ascii="Segoe UI" w:hAnsi="Segoe UI" w:cs="Segoe UI"/>
                 <w:color w:val="374151"/>
               </w:rPr>
             </w:pPr>
@@ -470,7 +470,7 @@
             <w:pPr>
               <w:spacing w:line="240" w:lineRule="auto"/>
               <w:rPr>
-                <w:rFonts w:eastAsiaTheme="minorHAnsi" w:cs="Calibri" w:hint="eastAsia"/>
+                <w:rFonts w:eastAsiaTheme="minorHAnsi" w:cs="Calibri"/>
                 <w:szCs w:val="20"/>
               </w:rPr>
             </w:pPr>
@@ -700,7 +700,7 @@
         <w:autoSpaceDN/>
         <w:spacing w:line="240" w:lineRule="auto"/>
         <w:rPr>
-          <w:rFonts w:ascii="Segoe UI" w:hAnsi="Segoe UI" w:cs="Segoe UI" w:hint="eastAsia"/>
+          <w:rFonts w:ascii="Segoe UI" w:hAnsi="Segoe UI" w:cs="Segoe UI"/>
           <w:color w:val="0F0F0F"/>
         </w:rPr>
       </w:pPr>
@@ -924,7 +924,7 @@
         <w:spacing w:line="240" w:lineRule="auto"/>
         <w:ind w:leftChars="0"/>
         <w:rPr>
-          <w:rFonts w:ascii="굴림" w:eastAsia="굴림" w:hAnsi="굴림" w:cs="굴림" w:hint="eastAsia"/>
+          <w:rFonts w:ascii="굴림" w:eastAsia="굴림" w:hAnsi="굴림" w:cs="굴림"/>
           <w:kern w:val="0"/>
           <w:sz w:val="24"/>
           <w:szCs w:val="24"/>
@@ -1526,7 +1526,7 @@
         <w:spacing w:line="240" w:lineRule="auto"/>
         <w:ind w:firstLineChars="100" w:firstLine="200"/>
         <w:rPr>
-          <w:rFonts w:ascii="Segoe UI" w:hAnsi="Segoe UI" w:cs="Segoe UI" w:hint="eastAsia"/>
+          <w:rFonts w:ascii="Segoe UI" w:hAnsi="Segoe UI" w:cs="Segoe UI"/>
           <w:color w:val="0F0F0F"/>
         </w:rPr>
       </w:pPr>
@@ -1962,7 +1962,7 @@
         <w:ind w:firstLineChars="100" w:firstLine="200"/>
         <w:jc w:val="center"/>
         <w:rPr>
-          <w:rFonts w:ascii="Segoe UI" w:hAnsi="Segoe UI" w:cs="Segoe UI" w:hint="eastAsia"/>
+          <w:rFonts w:ascii="Segoe UI" w:hAnsi="Segoe UI" w:cs="Segoe UI"/>
           <w:color w:val="0F0F0F"/>
         </w:rPr>
       </w:pPr>
@@ -2031,7 +2031,7 @@
         <w:spacing w:line="240" w:lineRule="auto"/>
         <w:ind w:firstLineChars="100" w:firstLine="200"/>
         <w:rPr>
-          <w:rFonts w:ascii="Segoe UI" w:hAnsi="Segoe UI" w:cs="Segoe UI" w:hint="eastAsia"/>
+          <w:rFonts w:ascii="Segoe UI" w:hAnsi="Segoe UI" w:cs="Segoe UI"/>
           <w:color w:val="0F0F0F"/>
         </w:rPr>
       </w:pPr>
@@ -2488,14 +2488,7 @@
           <w:rFonts w:ascii="Segoe UI" w:hAnsi="Segoe UI" w:cs="Segoe UI"/>
           <w:color w:val="0F0F0F"/>
         </w:rPr>
-        <w:t>]</w:t>
-      </w:r>
-      <w:r>
-        <w:rPr>
-          <w:rFonts w:ascii="Segoe UI" w:hAnsi="Segoe UI" w:cs="Segoe UI"/>
-          <w:color w:val="0F0F0F"/>
-        </w:rPr>
-        <w:t xml:space="preserve"> :</w:t>
+        <w:t>] :</w:t>
       </w:r>
       <w:proofErr w:type="gramEnd"/>
       <w:r>
@@ -2531,7 +2524,7 @@
         <w:spacing w:line="240" w:lineRule="auto"/>
         <w:jc w:val="left"/>
         <w:rPr>
-          <w:rFonts w:ascii="Segoe UI" w:hAnsi="Segoe UI" w:cs="Segoe UI" w:hint="eastAsia"/>
+          <w:rFonts w:ascii="Segoe UI" w:hAnsi="Segoe UI" w:cs="Segoe UI"/>
           <w:color w:val="0F0F0F"/>
         </w:rPr>
       </w:pPr>
@@ -3267,13 +3260,7 @@
         <w:rPr>
           <w:strike/>
         </w:rPr>
-        <w:t>ranslucent</w:t>
-      </w:r>
-      <w:r>
-        <w:rPr>
-          <w:strike/>
-        </w:rPr>
-        <w:t>(</w:t>
+        <w:t>ranslucent(</w:t>
       </w:r>
       <w:r>
         <w:rPr>
@@ -3370,7 +3357,7 @@
         <w:jc w:val="left"/>
         <w:rPr>
           <w:rStyle w:val="a3"/>
-          <w:rFonts w:ascii="Segoe UI" w:hAnsi="Segoe UI" w:cs="Segoe UI" w:hint="eastAsia"/>
+          <w:rFonts w:ascii="Segoe UI" w:hAnsi="Segoe UI" w:cs="Segoe UI"/>
         </w:rPr>
       </w:pPr>
       <w:r>
@@ -3554,17 +3541,7 @@
           <w:szCs w:val="23"/>
           <w:shd w:val="clear" w:color="auto" w:fill="FFFFFF"/>
         </w:rPr>
-        <w:t xml:space="preserve">[UE5 Paint in Game </w:t>
-      </w:r>
-      <w:r>
-        <w:rPr>
-          <w:rFonts w:ascii="Roboto" w:hAnsi="Roboto"/>
-          <w:color w:val="0D0D0D"/>
-          <w:sz w:val="23"/>
-          <w:szCs w:val="23"/>
-          <w:shd w:val="clear" w:color="auto" w:fill="FFFFFF"/>
-        </w:rPr>
-        <w:t>3</w:t>
+        <w:t>[UE5 Paint in Game 3</w:t>
       </w:r>
       <w:r>
         <w:rPr>
@@ -3740,7 +3717,7 @@
         <w:ind w:leftChars="0"/>
         <w:jc w:val="left"/>
         <w:rPr>
-          <w:rFonts w:ascii="Segoe UI" w:hAnsi="Segoe UI" w:cs="Segoe UI" w:hint="eastAsia"/>
+          <w:rFonts w:ascii="Segoe UI" w:hAnsi="Segoe UI" w:cs="Segoe UI"/>
           <w:color w:val="0563C1" w:themeColor="hyperlink"/>
           <w:u w:val="single"/>
         </w:rPr>
@@ -3776,17 +3753,7 @@
           <w:szCs w:val="23"/>
           <w:shd w:val="clear" w:color="auto" w:fill="FFFFFF"/>
         </w:rPr>
-        <w:t xml:space="preserve">[UE5 Paint in Game </w:t>
-      </w:r>
-      <w:r>
-        <w:rPr>
-          <w:rFonts w:ascii="Roboto" w:hAnsi="Roboto"/>
-          <w:color w:val="0D0D0D"/>
-          <w:sz w:val="23"/>
-          <w:szCs w:val="23"/>
-          <w:shd w:val="clear" w:color="auto" w:fill="FFFFFF"/>
-        </w:rPr>
-        <w:t>4</w:t>
+        <w:t>[UE5 Paint in Game 4</w:t>
       </w:r>
       <w:r>
         <w:rPr>
@@ -3861,7 +3828,7 @@
         <w:ind w:leftChars="0"/>
         <w:jc w:val="left"/>
         <w:rPr>
-          <w:rFonts w:eastAsiaTheme="minorHAnsi" w:hint="eastAsia"/>
+          <w:rFonts w:eastAsiaTheme="minorHAnsi"/>
           <w:color w:val="0D0D0D"/>
           <w:szCs w:val="20"/>
           <w:shd w:val="clear" w:color="auto" w:fill="FFFFFF"/>
@@ -3904,7 +3871,7 @@
       <w:pPr>
         <w:jc w:val="left"/>
         <w:rPr>
-          <w:rFonts w:eastAsiaTheme="minorHAnsi" w:cs="Segoe UI" w:hint="eastAsia"/>
+          <w:rFonts w:eastAsiaTheme="minorHAnsi" w:cs="Segoe UI"/>
           <w:color w:val="0F0F0F"/>
           <w:szCs w:val="20"/>
         </w:rPr>
@@ -3917,17 +3884,7 @@
           <w:szCs w:val="23"/>
           <w:shd w:val="clear" w:color="auto" w:fill="FFFFFF"/>
         </w:rPr>
-        <w:t xml:space="preserve">[UE5 Paint in Game </w:t>
-      </w:r>
-      <w:r>
-        <w:rPr>
-          <w:rFonts w:ascii="Roboto" w:hAnsi="Roboto"/>
-          <w:color w:val="0D0D0D"/>
-          <w:sz w:val="23"/>
-          <w:szCs w:val="23"/>
-          <w:shd w:val="clear" w:color="auto" w:fill="FFFFFF"/>
-        </w:rPr>
-        <w:t>5</w:t>
+        <w:t>[UE5 Paint in Game 5</w:t>
       </w:r>
       <w:r>
         <w:rPr>
@@ -3988,27 +3945,7 @@
             <w:szCs w:val="18"/>
             <w:shd w:val="clear" w:color="auto" w:fill="FFFFFF"/>
           </w:rPr>
-          <w:t>https://www.youtube.com/watch?v=pC3dSPRb</w:t>
-        </w:r>
-        <w:r>
-          <w:rPr>
-            <w:rStyle w:val="a3"/>
-            <w:rFonts w:eastAsiaTheme="minorHAnsi"/>
-            <w:sz w:val="18"/>
-            <w:szCs w:val="18"/>
-            <w:shd w:val="clear" w:color="auto" w:fill="FFFFFF"/>
-          </w:rPr>
-          <w:t>6</w:t>
-        </w:r>
-        <w:r>
-          <w:rPr>
-            <w:rStyle w:val="a3"/>
-            <w:rFonts w:eastAsiaTheme="minorHAnsi"/>
-            <w:sz w:val="18"/>
-            <w:szCs w:val="18"/>
-            <w:shd w:val="clear" w:color="auto" w:fill="FFFFFF"/>
-          </w:rPr>
-          <w:t>4g&amp;feature=youtu.be</w:t>
+          <w:t>https://www.youtube.com/watch?v=pC3dSPRb64g&amp;feature=youtu.be</w:t>
         </w:r>
       </w:hyperlink>
     </w:p>
@@ -4079,7 +4016,7 @@
         <w:ind w:leftChars="0"/>
         <w:jc w:val="left"/>
         <w:rPr>
-          <w:rFonts w:eastAsiaTheme="minorHAnsi" w:hint="eastAsia"/>
+          <w:rFonts w:eastAsiaTheme="minorHAnsi"/>
           <w:color w:val="0D0D0D"/>
           <w:szCs w:val="20"/>
           <w:shd w:val="clear" w:color="auto" w:fill="FFFFFF"/>
@@ -5133,7 +5070,7 @@
       <w:pPr>
         <w:ind w:firstLineChars="100" w:firstLine="200"/>
         <w:rPr>
-          <w:rFonts w:ascii="Segoe UI" w:hAnsi="Segoe UI" w:cs="Segoe UI" w:hint="eastAsia"/>
+          <w:rFonts w:ascii="Segoe UI" w:hAnsi="Segoe UI" w:cs="Segoe UI"/>
           <w:color w:val="0F0F0F"/>
         </w:rPr>
       </w:pPr>
@@ -5756,7 +5693,7 @@
       </w:r>
       <w:r>
         <w:rPr>
-          <w:rFonts w:ascii="Segoe UI" w:hAnsi="Segoe UI" w:cs="Segoe UI" w:hint="eastAsia"/>
+          <w:rFonts w:ascii="Segoe UI" w:hAnsi="Segoe UI" w:cs="Segoe UI"/>
           <w:strike/>
           <w:color w:val="0F0F0F"/>
         </w:rPr>
@@ -5767,7 +5704,42 @@
           <w:rFonts w:ascii="Segoe UI" w:hAnsi="Segoe UI" w:cs="Segoe UI"/>
           <w:color w:val="0F0F0F"/>
         </w:rPr>
-        <w:t xml:space="preserve"> (</w:t>
+        <w:t xml:space="preserve"> </w:t>
+      </w:r>
+      <w:r>
+        <w:rPr>
+          <w:rFonts w:ascii="Segoe UI" w:hAnsi="Segoe UI" w:cs="Segoe UI"/>
+          <w:color w:val="0F0F0F"/>
+        </w:rPr>
+        <w:br/>
+      </w:r>
+      <w:r>
+        <w:rPr>
+          <w:rFonts w:ascii="Segoe UI" w:hAnsi="Segoe UI" w:cs="Segoe UI"/>
+          <w:color w:val="0F0F0F"/>
+        </w:rPr>
+        <w:t>(</w:t>
+      </w:r>
+      <w:r>
+        <w:rPr>
+          <w:rFonts w:ascii="Segoe UI" w:hAnsi="Segoe UI" w:cs="Segoe UI"/>
+          <w:color w:val="0F0F0F"/>
+        </w:rPr>
+        <w:t>Editor Utility</w:t>
+      </w:r>
+      <w:r>
+        <w:rPr>
+          <w:rFonts w:ascii="Segoe UI" w:hAnsi="Segoe UI" w:cs="Segoe UI" w:hint="eastAsia"/>
+          <w:color w:val="0F0F0F"/>
+        </w:rPr>
+        <w:t>는</w:t>
+      </w:r>
+      <w:r>
+        <w:rPr>
+          <w:rFonts w:ascii="Segoe UI" w:hAnsi="Segoe UI" w:cs="Segoe UI" w:hint="eastAsia"/>
+          <w:color w:val="0F0F0F"/>
+        </w:rPr>
+        <w:t xml:space="preserve"> </w:t>
       </w:r>
       <w:r>
         <w:rPr>
@@ -5782,6 +5754,61 @@
           <w:color w:val="0F0F0F"/>
         </w:rPr>
         <w:t xml:space="preserve">, </w:t>
+      </w:r>
+      <w:proofErr w:type="spellStart"/>
+      <w:r>
+        <w:rPr>
+          <w:rFonts w:ascii="Segoe UI" w:hAnsi="Segoe UI" w:cs="Segoe UI" w:hint="eastAsia"/>
+          <w:color w:val="0F0F0F"/>
+        </w:rPr>
+        <w:t>렌더타겟</w:t>
+      </w:r>
+      <w:proofErr w:type="spellEnd"/>
+      <w:r>
+        <w:rPr>
+          <w:rFonts w:ascii="Segoe UI" w:hAnsi="Segoe UI" w:cs="Segoe UI" w:hint="eastAsia"/>
+          <w:color w:val="0F0F0F"/>
+        </w:rPr>
+        <w:t xml:space="preserve"> </w:t>
+      </w:r>
+      <w:proofErr w:type="spellStart"/>
+      <w:r>
+        <w:rPr>
+          <w:rFonts w:ascii="Segoe UI" w:hAnsi="Segoe UI" w:cs="Segoe UI" w:hint="eastAsia"/>
+          <w:color w:val="0F0F0F"/>
+        </w:rPr>
+        <w:t>텍스쳐와</w:t>
+      </w:r>
+      <w:proofErr w:type="spellEnd"/>
+      <w:r>
+        <w:rPr>
+          <w:rFonts w:ascii="Segoe UI" w:hAnsi="Segoe UI" w:cs="Segoe UI" w:hint="eastAsia"/>
+          <w:color w:val="0F0F0F"/>
+        </w:rPr>
+        <w:t xml:space="preserve"> </w:t>
+      </w:r>
+      <w:proofErr w:type="spellStart"/>
+      <w:r>
+        <w:rPr>
+          <w:rFonts w:ascii="Segoe UI" w:hAnsi="Segoe UI" w:cs="Segoe UI"/>
+          <w:color w:val="0F0F0F"/>
+        </w:rPr>
+        <w:t>rvt</w:t>
+      </w:r>
+      <w:proofErr w:type="spellEnd"/>
+      <w:r>
+        <w:rPr>
+          <w:rFonts w:ascii="Segoe UI" w:hAnsi="Segoe UI" w:cs="Segoe UI" w:hint="eastAsia"/>
+          <w:color w:val="0F0F0F"/>
+        </w:rPr>
+        <w:t>를</w:t>
+      </w:r>
+      <w:r>
+        <w:rPr>
+          <w:rFonts w:ascii="Segoe UI" w:hAnsi="Segoe UI" w:cs="Segoe UI"/>
+          <w:color w:val="0F0F0F"/>
+        </w:rPr>
+        <w:t xml:space="preserve"> </w:t>
       </w:r>
       <w:r>
         <w:rPr>
@@ -5898,7 +5925,7 @@
     <w:p>
       <w:pPr>
         <w:rPr>
-          <w:rFonts w:ascii="Segoe UI" w:hAnsi="Segoe UI" w:cs="Segoe UI" w:hint="eastAsia"/>
+          <w:rFonts w:ascii="Segoe UI" w:hAnsi="Segoe UI" w:cs="Segoe UI"/>
           <w:color w:val="0F0F0F"/>
         </w:rPr>
       </w:pPr>
@@ -5962,7 +5989,7 @@
               <w:pStyle w:val="a8"/>
               <w:spacing w:before="0" w:beforeAutospacing="0" w:after="0" w:afterAutospacing="0"/>
               <w:rPr>
-                <w:rFonts w:asciiTheme="minorHAnsi" w:eastAsiaTheme="minorHAnsi" w:hAnsiTheme="minorHAnsi" w:cs="Calibri" w:hint="eastAsia"/>
+                <w:rFonts w:asciiTheme="minorHAnsi" w:eastAsiaTheme="minorHAnsi" w:hAnsiTheme="minorHAnsi" w:cs="Calibri"/>
                 <w:sz w:val="20"/>
                 <w:szCs w:val="20"/>
               </w:rPr>
@@ -6164,6 +6191,20 @@
                 <w:rFonts w:hint="eastAsia"/>
               </w:rPr>
               <w:t>비트 중 단일 채널 사용</w:t>
+            </w:r>
+          </w:p>
+          <w:p>
+            <w:pPr>
+              <w:spacing w:line="240" w:lineRule="auto"/>
+            </w:pPr>
+            <w:r>
+              <w:t xml:space="preserve">- </w:t>
+            </w:r>
+            <w:r>
+              <w:rPr>
+                <w:rFonts w:hint="eastAsia"/>
+              </w:rPr>
+              <w:t>텍스처 사이즈 제한</w:t>
             </w:r>
           </w:p>
           <w:p>
@@ -6551,6 +6592,7 @@
                 <w:sz w:val="20"/>
                 <w:szCs w:val="20"/>
               </w:rPr>
+              <w:lastRenderedPageBreak/>
               <w:t>렌더타겟</w:t>
             </w:r>
             <w:proofErr w:type="spellEnd"/>
@@ -6604,7 +6646,7 @@
               </w:numPr>
               <w:spacing w:before="0" w:beforeAutospacing="0" w:after="0" w:afterAutospacing="0"/>
               <w:rPr>
-                <w:rFonts w:asciiTheme="minorEastAsia" w:eastAsiaTheme="minorEastAsia" w:hAnsiTheme="minorEastAsia" w:cs="Calibri" w:hint="eastAsia"/>
+                <w:rFonts w:asciiTheme="minorEastAsia" w:eastAsiaTheme="minorEastAsia" w:hAnsiTheme="minorEastAsia" w:cs="Calibri"/>
                 <w:sz w:val="20"/>
                 <w:szCs w:val="20"/>
               </w:rPr>
@@ -7084,7 +7126,7 @@
   <w:abstractNum w:abstractNumId="2" w15:restartNumberingAfterBreak="0">
     <w:nsid w:val="4DA9042B"/>
     <w:multiLevelType w:val="hybridMultilevel"/>
-    <w:tmpl w:val="08B69A30"/>
+    <w:tmpl w:val="FB34A4FC"/>
     <w:lvl w:ilvl="0" w:tplc="04090001">
       <w:start w:val="1"/>
       <w:numFmt w:val="bullet"/>
@@ -8536,10 +8578,23 @@
 </file>
 
 <file path=customXml/item1.xml><?xml version="1.0" encoding="utf-8"?>
-<b:Sources xmlns:b="http://schemas.openxmlformats.org/officeDocument/2006/bibliography" xmlns="http://schemas.openxmlformats.org/officeDocument/2006/bibliography" SelectedStyle="\APASixthEditionOfficeOnline.xsl" StyleName="APA" Version="6"/>
+<p:properties xmlns:p="http://schemas.microsoft.com/office/2006/metadata/properties" xmlns:xsi="http://www.w3.org/2001/XMLSchema-instance" xmlns:pc="http://schemas.microsoft.com/office/infopath/2007/PartnerControls">
+  <documentManagement>
+    <_activity xmlns="0bb21b6b-3fa6-4b5f-844b-c2abf1b335e7" xsi:nil="true"/>
+  </documentManagement>
+</p:properties>
 </file>
 
 <file path=customXml/item2.xml><?xml version="1.0" encoding="utf-8"?>
+<?mso-contentType ?>
+<FormTemplates xmlns="http://schemas.microsoft.com/sharepoint/v3/contenttype/forms">
+  <Display>DocumentLibraryForm</Display>
+  <Edit>DocumentLibraryForm</Edit>
+  <New>DocumentLibraryForm</New>
+</FormTemplates>
+</file>
+
+<file path=customXml/item3.xml><?xml version="1.0" encoding="utf-8"?>
 <ct:contentTypeSchema xmlns:ct="http://schemas.microsoft.com/office/2006/metadata/contentType" xmlns:ma="http://schemas.microsoft.com/office/2006/metadata/properties/metaAttributes" ct:_="" ma:_="" ma:contentTypeName="문서" ma:contentTypeID="0x010100FBEE5CB2B9DFE14CB8AEAC5F8802D507" ma:contentTypeVersion="4" ma:contentTypeDescription="새 문서를 만듭니다." ma:contentTypeScope="" ma:versionID="3b09a728c1244fac68020d0fab442ef4">
   <xsd:schema xmlns:xsd="http://www.w3.org/2001/XMLSchema" xmlns:xs="http://www.w3.org/2001/XMLSchema" xmlns:p="http://schemas.microsoft.com/office/2006/metadata/properties" xmlns:ns3="0bb21b6b-3fa6-4b5f-844b-c2abf1b335e7" targetNamespace="http://schemas.microsoft.com/office/2006/metadata/properties" ma:root="true" ma:fieldsID="956e6f75176dc80d479e37c3a9454edb" ns3:_="">
     <xsd:import namespace="0bb21b6b-3fa6-4b5f-844b-c2abf1b335e7"/>
@@ -8683,32 +8738,29 @@
 </ct:contentTypeSchema>
 </file>
 
-<file path=customXml/item3.xml><?xml version="1.0" encoding="utf-8"?>
-<?mso-contentType ?>
-<FormTemplates xmlns="http://schemas.microsoft.com/sharepoint/v3/contenttype/forms">
-  <Display>DocumentLibraryForm</Display>
-  <Edit>DocumentLibraryForm</Edit>
-  <New>DocumentLibraryForm</New>
-</FormTemplates>
-</file>
-
 <file path=customXml/item4.xml><?xml version="1.0" encoding="utf-8"?>
-<p:properties xmlns:p="http://schemas.microsoft.com/office/2006/metadata/properties" xmlns:xsi="http://www.w3.org/2001/XMLSchema-instance" xmlns:pc="http://schemas.microsoft.com/office/infopath/2007/PartnerControls">
-  <documentManagement>
-    <_activity xmlns="0bb21b6b-3fa6-4b5f-844b-c2abf1b335e7" xsi:nil="true"/>
-  </documentManagement>
-</p:properties>
+<b:Sources xmlns:b="http://schemas.openxmlformats.org/officeDocument/2006/bibliography" xmlns="http://schemas.openxmlformats.org/officeDocument/2006/bibliography" SelectedStyle="\APASixthEditionOfficeOnline.xsl" StyleName="APA" Version="6"/>
 </file>
 
 <file path=customXml/itemProps1.xml><?xml version="1.0" encoding="utf-8"?>
-<ds:datastoreItem xmlns:ds="http://schemas.openxmlformats.org/officeDocument/2006/customXml" ds:itemID="{3B4B0151-324C-4B1A-BDE2-2DAC9293E6B5}">
+<ds:datastoreItem xmlns:ds="http://schemas.openxmlformats.org/officeDocument/2006/customXml" ds:itemID="{76A1CB81-DC4C-46BC-98F2-64BE9DBDAB8C}">
   <ds:schemaRefs>
-    <ds:schemaRef ds:uri="http://schemas.openxmlformats.org/officeDocument/2006/bibliography"/>
+    <ds:schemaRef ds:uri="http://schemas.microsoft.com/office/2006/metadata/properties"/>
+    <ds:schemaRef ds:uri="http://schemas.microsoft.com/office/infopath/2007/PartnerControls"/>
+    <ds:schemaRef ds:uri="0bb21b6b-3fa6-4b5f-844b-c2abf1b335e7"/>
   </ds:schemaRefs>
 </ds:datastoreItem>
 </file>
 
 <file path=customXml/itemProps2.xml><?xml version="1.0" encoding="utf-8"?>
+<ds:datastoreItem xmlns:ds="http://schemas.openxmlformats.org/officeDocument/2006/customXml" ds:itemID="{3FB5E74D-DA0F-45CC-A70B-971F04796F71}">
+  <ds:schemaRefs>
+    <ds:schemaRef ds:uri="http://schemas.microsoft.com/sharepoint/v3/contenttype/forms"/>
+  </ds:schemaRefs>
+</ds:datastoreItem>
+</file>
+
+<file path=customXml/itemProps3.xml><?xml version="1.0" encoding="utf-8"?>
 <ds:datastoreItem xmlns:ds="http://schemas.openxmlformats.org/officeDocument/2006/customXml" ds:itemID="{D6DA8D01-8252-49C9-8CAE-E80A6F6F4D83}">
   <ds:schemaRefs>
     <ds:schemaRef ds:uri="http://schemas.microsoft.com/office/2006/metadata/contentType"/>
@@ -8726,20 +8778,10 @@
 </ds:datastoreItem>
 </file>
 
-<file path=customXml/itemProps3.xml><?xml version="1.0" encoding="utf-8"?>
-<ds:datastoreItem xmlns:ds="http://schemas.openxmlformats.org/officeDocument/2006/customXml" ds:itemID="{3FB5E74D-DA0F-45CC-A70B-971F04796F71}">
+<file path=customXml/itemProps4.xml><?xml version="1.0" encoding="utf-8"?>
+<ds:datastoreItem xmlns:ds="http://schemas.openxmlformats.org/officeDocument/2006/customXml" ds:itemID="{3B4B0151-324C-4B1A-BDE2-2DAC9293E6B5}">
   <ds:schemaRefs>
-    <ds:schemaRef ds:uri="http://schemas.microsoft.com/sharepoint/v3/contenttype/forms"/>
-  </ds:schemaRefs>
-</ds:datastoreItem>
-</file>
-
-<file path=customXml/itemProps4.xml><?xml version="1.0" encoding="utf-8"?>
-<ds:datastoreItem xmlns:ds="http://schemas.openxmlformats.org/officeDocument/2006/customXml" ds:itemID="{76A1CB81-DC4C-46BC-98F2-64BE9DBDAB8C}">
-  <ds:schemaRefs>
-    <ds:schemaRef ds:uri="http://schemas.microsoft.com/office/2006/metadata/properties"/>
-    <ds:schemaRef ds:uri="http://schemas.microsoft.com/office/infopath/2007/PartnerControls"/>
-    <ds:schemaRef ds:uri="0bb21b6b-3fa6-4b5f-844b-c2abf1b335e7"/>
+    <ds:schemaRef ds:uri="http://schemas.openxmlformats.org/officeDocument/2006/bibliography"/>
   </ds:schemaRefs>
 </ds:datastoreItem>
 </file>
</xml_diff>